<commit_message>
update rules and note
</commit_message>
<xml_diff>
--- a/doc/documentation/note.docx
+++ b/doc/documentation/note.docx
@@ -79,7 +79,28 @@
           <w:sz w:val="24"/>
           <w:lang w:val="en-AU"/>
         </w:rPr>
-        <w:t>Relative spacing among text and component</w:t>
+        <w:t>Relative spacing among text</w:t>
+      </w:r>
+      <w:r>
+        <w:rPr>
+          <w:sz w:val="24"/>
+          <w:lang w:val="en-AU"/>
+        </w:rPr>
+        <w:t>s</w:t>
+      </w:r>
+      <w:r>
+        <w:rPr>
+          <w:sz w:val="24"/>
+          <w:lang w:val="en-AU"/>
+        </w:rPr>
+        <w:t xml:space="preserve"> and component</w:t>
+      </w:r>
+      <w:r>
+        <w:rPr>
+          <w:sz w:val="24"/>
+          <w:lang w:val="en-AU"/>
+        </w:rPr>
+        <w:t>s</w:t>
       </w:r>
     </w:p>
     <w:p>
@@ -99,7 +120,14 @@
           <w:sz w:val="24"/>
           <w:lang w:val="en-AU"/>
         </w:rPr>
-        <w:t xml:space="preserve">Relative size of component </w:t>
+        <w:t>Relative size of component</w:t>
+      </w:r>
+      <w:r>
+        <w:rPr>
+          <w:sz w:val="24"/>
+          <w:lang w:val="en-AU"/>
+        </w:rPr>
+        <w:t>s</w:t>
       </w:r>
     </w:p>
     <w:p>
@@ -139,6 +167,46 @@
     </w:p>
     <w:p>
       <w:pPr>
+        <w:pStyle w:val="ListParagraph"/>
+        <w:numPr>
+          <w:ilvl w:val="0"/>
+          <w:numId w:val="14"/>
+        </w:numPr>
+        <w:rPr>
+          <w:sz w:val="24"/>
+          <w:lang w:val="en-AU"/>
+        </w:rPr>
+      </w:pPr>
+      <w:r>
+        <w:rPr>
+          <w:sz w:val="24"/>
+          <w:lang w:val="en-AU"/>
+        </w:rPr>
+        <w:t>Colour selection</w:t>
+      </w:r>
+    </w:p>
+    <w:p>
+      <w:pPr>
+        <w:pStyle w:val="ListParagraph"/>
+        <w:numPr>
+          <w:ilvl w:val="0"/>
+          <w:numId w:val="14"/>
+        </w:numPr>
+        <w:rPr>
+          <w:sz w:val="24"/>
+          <w:lang w:val="en-AU"/>
+        </w:rPr>
+      </w:pPr>
+      <w:r>
+        <w:rPr>
+          <w:sz w:val="24"/>
+          <w:lang w:val="en-AU"/>
+        </w:rPr>
+        <w:t xml:space="preserve">Layout </w:t>
+      </w:r>
+    </w:p>
+    <w:p>
+      <w:pPr>
         <w:rPr>
           <w:sz w:val="24"/>
           <w:lang w:val="en-AU"/>
@@ -168,6 +236,14 @@
           <w:lang w:val="en-AU"/>
         </w:rPr>
         <w:t>Idea</w:t>
+      </w:r>
+      <w:r>
+        <w:rPr>
+          <w:b/>
+          <w:sz w:val="28"/>
+          <w:lang w:val="en-AU"/>
+        </w:rPr>
+        <w:t xml:space="preserve"> &amp; Issues</w:t>
       </w:r>
       <w:r>
         <w:rPr>
@@ -207,7 +283,6 @@
           <w:numId w:val="15"/>
         </w:numPr>
         <w:rPr>
-          <w:rFonts w:hint="eastAsia"/>
           <w:sz w:val="24"/>
           <w:lang w:val="en-AU"/>
         </w:rPr>
@@ -226,8 +301,46 @@
         </w:rPr>
         <w:t>, which is hard to detect through image</w:t>
       </w:r>
-      <w:bookmarkStart w:id="0" w:name="_GoBack"/>
-      <w:bookmarkEnd w:id="0"/>
+    </w:p>
+    <w:p>
+      <w:pPr>
+        <w:pStyle w:val="ListParagraph"/>
+        <w:numPr>
+          <w:ilvl w:val="1"/>
+          <w:numId w:val="15"/>
+        </w:numPr>
+        <w:rPr>
+          <w:sz w:val="24"/>
+          <w:lang w:val="en-AU"/>
+        </w:rPr>
+      </w:pPr>
+      <w:r>
+        <w:rPr>
+          <w:sz w:val="24"/>
+          <w:lang w:val="en-AU"/>
+        </w:rPr>
+        <w:t>Too laborious to collect all rules (too many), which makes it more like an engineering project without that much research value.</w:t>
+      </w:r>
+    </w:p>
+    <w:p>
+      <w:pPr>
+        <w:pStyle w:val="ListParagraph"/>
+        <w:ind w:left="1440"/>
+        <w:rPr>
+          <w:sz w:val="24"/>
+          <w:lang w:val="en-AU"/>
+        </w:rPr>
+      </w:pPr>
+    </w:p>
+    <w:p>
+      <w:pPr>
+        <w:pStyle w:val="ListParagraph"/>
+        <w:ind w:left="1440"/>
+        <w:rPr>
+          <w:sz w:val="24"/>
+          <w:lang w:val="en-AU"/>
+        </w:rPr>
+      </w:pPr>
     </w:p>
     <w:p>
       <w:pPr>
@@ -303,7 +416,21 @@
           <w:sz w:val="24"/>
           <w:lang w:val="en-AU"/>
         </w:rPr>
-        <w:t>Detect in which way? Image or source code?</w:t>
+        <w:t xml:space="preserve">Detect in which way? </w:t>
+      </w:r>
+      <w:r>
+        <w:rPr>
+          <w:sz w:val="24"/>
+          <w:lang w:val="en-AU"/>
+        </w:rPr>
+        <w:t>Screenshot i</w:t>
+      </w:r>
+      <w:r>
+        <w:rPr>
+          <w:sz w:val="24"/>
+          <w:lang w:val="en-AU"/>
+        </w:rPr>
+        <w:t>mage or source code?</w:t>
       </w:r>
     </w:p>
     <w:p>
@@ -330,6 +457,147 @@
       <w:pPr>
         <w:pStyle w:val="ListParagraph"/>
         <w:numPr>
+          <w:ilvl w:val="2"/>
+          <w:numId w:val="15"/>
+        </w:numPr>
+        <w:rPr>
+          <w:sz w:val="24"/>
+          <w:lang w:val="en-AU"/>
+        </w:rPr>
+      </w:pPr>
+      <w:r>
+        <w:rPr>
+          <w:sz w:val="24"/>
+          <w:lang w:val="en-AU"/>
+        </w:rPr>
+        <w:t>M</w:t>
+      </w:r>
+      <w:r>
+        <w:rPr>
+          <w:sz w:val="24"/>
+          <w:lang w:val="en-AU"/>
+        </w:rPr>
+        <w:t>achine Learning (if on image):</w:t>
+      </w:r>
+      <w:r>
+        <w:rPr>
+          <w:sz w:val="24"/>
+          <w:lang w:val="en-AU"/>
+        </w:rPr>
+        <w:t xml:space="preserve"> </w:t>
+      </w:r>
+    </w:p>
+    <w:p>
+      <w:pPr>
+        <w:pStyle w:val="ListParagraph"/>
+        <w:numPr>
+          <w:ilvl w:val="3"/>
+          <w:numId w:val="15"/>
+        </w:numPr>
+        <w:rPr>
+          <w:sz w:val="24"/>
+          <w:lang w:val="en-AU"/>
+        </w:rPr>
+      </w:pPr>
+      <w:r>
+        <w:rPr>
+          <w:sz w:val="24"/>
+          <w:lang w:val="en-AU"/>
+        </w:rPr>
+        <w:t>How</w:t>
+      </w:r>
+      <w:r>
+        <w:rPr>
+          <w:sz w:val="24"/>
+          <w:lang w:val="en-AU"/>
+        </w:rPr>
+        <w:t xml:space="preserve"> to train a NN to identify components? (related to the previous project)</w:t>
+      </w:r>
+    </w:p>
+    <w:p>
+      <w:pPr>
+        <w:pStyle w:val="ListParagraph"/>
+        <w:numPr>
+          <w:ilvl w:val="3"/>
+          <w:numId w:val="15"/>
+        </w:numPr>
+        <w:rPr>
+          <w:sz w:val="24"/>
+          <w:lang w:val="en-AU"/>
+        </w:rPr>
+      </w:pPr>
+      <w:r>
+        <w:rPr>
+          <w:sz w:val="24"/>
+          <w:lang w:val="en-AU"/>
+        </w:rPr>
+        <w:t>How to train a NN to check the rule?</w:t>
+      </w:r>
+    </w:p>
+    <w:p>
+      <w:pPr>
+        <w:pStyle w:val="ListParagraph"/>
+        <w:numPr>
+          <w:ilvl w:val="2"/>
+          <w:numId w:val="15"/>
+        </w:numPr>
+        <w:rPr>
+          <w:sz w:val="24"/>
+          <w:lang w:val="en-AU"/>
+        </w:rPr>
+      </w:pPr>
+      <w:r>
+        <w:rPr>
+          <w:sz w:val="24"/>
+          <w:lang w:val="en-AU"/>
+        </w:rPr>
+        <w:t>Hard-coding (if on source code):</w:t>
+      </w:r>
+    </w:p>
+    <w:p>
+      <w:pPr>
+        <w:pStyle w:val="ListParagraph"/>
+        <w:numPr>
+          <w:ilvl w:val="3"/>
+          <w:numId w:val="15"/>
+        </w:numPr>
+        <w:rPr>
+          <w:sz w:val="24"/>
+          <w:lang w:val="en-AU"/>
+        </w:rPr>
+      </w:pPr>
+      <w:r>
+        <w:rPr>
+          <w:sz w:val="24"/>
+          <w:lang w:val="en-AU"/>
+        </w:rPr>
+        <w:t>How to build relation between components to check the overall layout?</w:t>
+      </w:r>
+    </w:p>
+    <w:p>
+      <w:pPr>
+        <w:pStyle w:val="ListParagraph"/>
+        <w:ind w:left="2160"/>
+        <w:rPr>
+          <w:sz w:val="24"/>
+          <w:lang w:val="en-AU"/>
+        </w:rPr>
+      </w:pPr>
+    </w:p>
+    <w:p>
+      <w:pPr>
+        <w:pStyle w:val="ListParagraph"/>
+        <w:ind w:left="1440"/>
+        <w:rPr>
+          <w:sz w:val="24"/>
+          <w:lang w:val="en-AU"/>
+        </w:rPr>
+      </w:pPr>
+    </w:p>
+    <w:p>
+      <w:pPr>
+        <w:pStyle w:val="ListParagraph"/>
+        <w:numPr>
           <w:ilvl w:val="0"/>
           <w:numId w:val="15"/>
         </w:numPr>
@@ -376,254 +644,8 @@
         </w:rPr>
         <w:t>Issue:</w:t>
       </w:r>
-    </w:p>
-    <w:p>
-      <w:pPr>
-        <w:rPr>
-          <w:sz w:val="24"/>
-          <w:lang w:val="en-AU"/>
-        </w:rPr>
-      </w:pPr>
-      <w:r>
-        <w:rPr>
-          <w:sz w:val="24"/>
-          <w:lang w:val="en-AU"/>
-        </w:rPr>
-        <w:t xml:space="preserve">Crucial: </w:t>
-      </w:r>
-    </w:p>
-    <w:p>
-      <w:pPr>
-        <w:pStyle w:val="ListParagraph"/>
-        <w:numPr>
-          <w:ilvl w:val="0"/>
-          <w:numId w:val="9"/>
-        </w:numPr>
-        <w:rPr>
-          <w:sz w:val="24"/>
-          <w:lang w:val="en-AU"/>
-        </w:rPr>
-      </w:pPr>
-      <w:r>
-        <w:rPr>
-          <w:sz w:val="24"/>
-          <w:lang w:val="en-AU"/>
-        </w:rPr>
-        <w:t>W</w:t>
-      </w:r>
-      <w:r>
-        <w:rPr>
-          <w:sz w:val="24"/>
-          <w:lang w:val="en-AU"/>
-        </w:rPr>
-        <w:t>here should we start look</w:t>
-      </w:r>
-      <w:r>
-        <w:rPr>
-          <w:sz w:val="24"/>
-          <w:lang w:val="en-AU"/>
-        </w:rPr>
-        <w:t>ing</w:t>
-      </w:r>
-      <w:r>
-        <w:rPr>
-          <w:sz w:val="24"/>
-          <w:lang w:val="en-AU"/>
-        </w:rPr>
-        <w:t xml:space="preserve"> into? Screenshot or source code?</w:t>
-      </w:r>
-    </w:p>
-    <w:p>
-      <w:pPr>
-        <w:pStyle w:val="ListParagraph"/>
-        <w:numPr>
-          <w:ilvl w:val="0"/>
-          <w:numId w:val="9"/>
-        </w:numPr>
-        <w:rPr>
-          <w:sz w:val="24"/>
-          <w:lang w:val="en-AU"/>
-        </w:rPr>
-      </w:pPr>
-      <w:r>
-        <w:rPr>
-          <w:sz w:val="24"/>
-          <w:lang w:val="en-AU"/>
-        </w:rPr>
-        <w:t xml:space="preserve">If image, </w:t>
-      </w:r>
-    </w:p>
-    <w:p>
-      <w:pPr>
-        <w:pStyle w:val="ListParagraph"/>
-        <w:numPr>
-          <w:ilvl w:val="1"/>
-          <w:numId w:val="9"/>
-        </w:numPr>
-        <w:rPr>
-          <w:sz w:val="24"/>
-          <w:lang w:val="en-AU"/>
-        </w:rPr>
-      </w:pPr>
-      <w:r>
-        <w:rPr>
-          <w:sz w:val="24"/>
-          <w:lang w:val="en-AU"/>
-        </w:rPr>
-        <w:t xml:space="preserve">What </w:t>
-      </w:r>
-      <w:r>
-        <w:rPr>
-          <w:sz w:val="24"/>
-          <w:lang w:val="en-AU"/>
-        </w:rPr>
-        <w:t>role</w:t>
-      </w:r>
-      <w:r>
-        <w:rPr>
-          <w:sz w:val="24"/>
-          <w:lang w:val="en-AU"/>
-        </w:rPr>
-        <w:t xml:space="preserve"> dose the image processing tech play?</w:t>
-      </w:r>
-    </w:p>
-    <w:p>
-      <w:pPr>
-        <w:pStyle w:val="ListParagraph"/>
-        <w:numPr>
-          <w:ilvl w:val="1"/>
-          <w:numId w:val="9"/>
-        </w:numPr>
-        <w:rPr>
-          <w:sz w:val="24"/>
-          <w:lang w:val="en-AU"/>
-        </w:rPr>
-      </w:pPr>
-      <w:r>
-        <w:rPr>
-          <w:sz w:val="24"/>
-          <w:lang w:val="en-AU"/>
-        </w:rPr>
-        <w:t xml:space="preserve">If image processing is </w:t>
-      </w:r>
-      <w:proofErr w:type="gramStart"/>
-      <w:r>
-        <w:rPr>
-          <w:sz w:val="24"/>
-          <w:lang w:val="en-AU"/>
-        </w:rPr>
-        <w:t>taken into account</w:t>
-      </w:r>
-      <w:proofErr w:type="gramEnd"/>
-      <w:r>
-        <w:rPr>
-          <w:sz w:val="24"/>
-          <w:lang w:val="en-AU"/>
-        </w:rPr>
-        <w:t xml:space="preserve">, what </w:t>
-      </w:r>
-      <w:r>
-        <w:rPr>
-          <w:sz w:val="24"/>
-          <w:lang w:val="en-AU"/>
-        </w:rPr>
-        <w:t>role</w:t>
-      </w:r>
-      <w:r>
-        <w:rPr>
-          <w:sz w:val="24"/>
-          <w:lang w:val="en-AU"/>
-        </w:rPr>
-        <w:t xml:space="preserve"> dose the NN play?</w:t>
-      </w:r>
-    </w:p>
-    <w:p>
-      <w:pPr>
-        <w:pStyle w:val="ListParagraph"/>
-        <w:numPr>
-          <w:ilvl w:val="1"/>
-          <w:numId w:val="9"/>
-        </w:numPr>
-        <w:rPr>
-          <w:sz w:val="24"/>
-          <w:lang w:val="en-AU"/>
-        </w:rPr>
-      </w:pPr>
-      <w:r>
-        <w:rPr>
-          <w:sz w:val="24"/>
-          <w:lang w:val="en-AU"/>
-        </w:rPr>
-        <w:t>Do we need to train a NN to identify components? (related to the previous project)</w:t>
-      </w:r>
-    </w:p>
-    <w:p>
-      <w:pPr>
-        <w:pStyle w:val="ListParagraph"/>
-        <w:numPr>
-          <w:ilvl w:val="1"/>
-          <w:numId w:val="9"/>
-        </w:numPr>
-        <w:rPr>
-          <w:sz w:val="24"/>
-          <w:lang w:val="en-AU"/>
-        </w:rPr>
-      </w:pPr>
-      <w:r>
-        <w:rPr>
-          <w:sz w:val="24"/>
-          <w:lang w:val="en-AU"/>
-        </w:rPr>
-        <w:t>All the issues the previous project has (data, model…)</w:t>
-      </w:r>
-    </w:p>
-    <w:p>
-      <w:pPr>
-        <w:pStyle w:val="ListParagraph"/>
-        <w:numPr>
-          <w:ilvl w:val="0"/>
-          <w:numId w:val="9"/>
-        </w:numPr>
-        <w:rPr>
-          <w:sz w:val="24"/>
-          <w:lang w:val="en-AU"/>
-        </w:rPr>
-      </w:pPr>
-      <w:r>
-        <w:rPr>
-          <w:sz w:val="24"/>
-          <w:lang w:val="en-AU"/>
-        </w:rPr>
-        <w:t>If source code,</w:t>
-      </w:r>
-    </w:p>
-    <w:p>
-      <w:pPr>
-        <w:pStyle w:val="ListParagraph"/>
-        <w:numPr>
-          <w:ilvl w:val="1"/>
-          <w:numId w:val="9"/>
-        </w:numPr>
-        <w:rPr>
-          <w:sz w:val="24"/>
-          <w:lang w:val="en-AU"/>
-        </w:rPr>
-      </w:pPr>
-      <w:r>
-        <w:rPr>
-          <w:sz w:val="24"/>
-          <w:lang w:val="en-AU"/>
-        </w:rPr>
-        <w:t xml:space="preserve">Hard </w:t>
-      </w:r>
-    </w:p>
-    <w:p>
-      <w:pPr>
-        <w:rPr>
-          <w:sz w:val="24"/>
-          <w:lang w:val="en-AU"/>
-        </w:rPr>
-      </w:pPr>
+      <w:bookmarkStart w:id="0" w:name="_GoBack"/>
+      <w:bookmarkEnd w:id="0"/>
     </w:p>
     <w:p>
       <w:pPr>
@@ -721,6 +743,7 @@
           <w:sz w:val="24"/>
           <w:lang w:val="en-AU"/>
         </w:rPr>
+        <w:lastRenderedPageBreak/>
         <w:t>The concern of image style</w:t>
       </w:r>
     </w:p>
@@ -795,7 +818,6 @@
           <w:sz w:val="24"/>
           <w:lang w:val="en-AU"/>
         </w:rPr>
-        <w:lastRenderedPageBreak/>
         <w:t>There is no best practice, at least not one practice</w:t>
       </w:r>
     </w:p>
@@ -972,7 +994,7 @@
         <w:ind w:left="1440" w:hanging="360"/>
       </w:pPr>
     </w:lvl>
-    <w:lvl w:ilvl="2" w:tplc="0409001B" w:tentative="1">
+    <w:lvl w:ilvl="2" w:tplc="0409001B">
       <w:start w:val="1"/>
       <w:numFmt w:val="lowerRoman"/>
       <w:lvlText w:val="%3."/>
@@ -981,7 +1003,7 @@
         <w:ind w:left="2160" w:hanging="180"/>
       </w:pPr>
     </w:lvl>
-    <w:lvl w:ilvl="3" w:tplc="0409000F" w:tentative="1">
+    <w:lvl w:ilvl="3" w:tplc="0409000F">
       <w:start w:val="1"/>
       <w:numFmt w:val="decimal"/>
       <w:lvlText w:val="%4."/>

</xml_diff>